<commit_message>
Add Candidate Issue Resolved
</commit_message>
<xml_diff>
--- a/certificate.docx
+++ b/certificate.docx
@@ -188,10 +188,7 @@
       </w:r>
       <w:proofErr w:type="spellStart"/>
       <w:r>
-        <w:t>userd</w:t>
-      </w:r>
-      <w:r>
-        <w:t>esignation</w:t>
+        <w:t>userdesignation</w:t>
       </w:r>
       <w:proofErr w:type="spellEnd"/>
     </w:p>
@@ -1105,8 +1102,6 @@
               </w:rPr>
               <w:t>a</w:t>
             </w:r>
-            <w:bookmarkStart w:id="0" w:name="_GoBack"/>
-            <w:bookmarkEnd w:id="0"/>
             <w:r>
               <w:rPr>
                 <w:b/>
@@ -1609,31 +1604,8 @@
         </w:rPr>
       </w:pPr>
     </w:p>
-    <w:p>
-      <w:pPr>
-        <w:pStyle w:val="BodyText"/>
-        <w:rPr>
-          <w:sz w:val="20"/>
-        </w:rPr>
-      </w:pPr>
-    </w:p>
-    <w:p>
-      <w:pPr>
-        <w:pStyle w:val="BodyText"/>
-        <w:rPr>
-          <w:sz w:val="20"/>
-        </w:rPr>
-      </w:pPr>
-    </w:p>
-    <w:p>
-      <w:pPr>
-        <w:pStyle w:val="BodyText"/>
-        <w:spacing w:before="10"/>
-        <w:rPr>
-          <w:sz w:val="16"/>
-        </w:rPr>
-      </w:pPr>
-    </w:p>
+    <w:bookmarkStart w:id="0" w:name="_GoBack"/>
+    <w:bookmarkEnd w:id="0"/>
     <w:p>
       <w:pPr>
         <w:tabs>
@@ -1888,7 +1860,6 @@
         <w:jc w:val="center"/>
       </w:pPr>
       <w:r>
-        <w:lastRenderedPageBreak/>
         <w:t>This</w:t>
       </w:r>
       <w:r>

</xml_diff>